<commit_message>
Mantenimiento <Usuario> al 100%
</commit_message>
<xml_diff>
--- a/Documentación.docx
+++ b/Documentación.docx
@@ -84,11 +84,65 @@
     <w:p>
       <w:pPr>
         <w:pStyle w:val="Normal"/>
-        <w:rPr/>
-      </w:pPr>
-      <w:r>
-        <w:rPr/>
-        <w:t>http://docs.oracle.com/javase/tutorial/uiswing/components/tabbedpane.html</w:t>
+        <w:rPr>
+          <w:rStyle w:val="InternetLink"/>
+        </w:rPr>
+      </w:pPr>
+      <w:hyperlink r:id="rId3">
+        <w:r>
+          <w:rPr>
+            <w:rStyle w:val="InternetLink"/>
+          </w:rPr>
+          <w:t>http://docs.oracle.com/javase/tutorial/uiswing/components/tabbedpane.html</w:t>
+        </w:r>
+      </w:hyperlink>
+    </w:p>
+    <w:p>
+      <w:pPr>
+        <w:pStyle w:val="Normal"/>
+        <w:rPr/>
+      </w:pPr>
+      <w:r>
+        <w:rPr/>
+      </w:r>
+    </w:p>
+    <w:p>
+      <w:pPr>
+        <w:pStyle w:val="Normal"/>
+        <w:rPr>
+          <w:rStyle w:val="InternetLink"/>
+        </w:rPr>
+      </w:pPr>
+      <w:r>
+        <w:rPr/>
+        <w:t xml:space="preserve">Verificacion idonea del jtextfield si está vacio o no. Recuperado de: </w:t>
+      </w:r>
+      <w:hyperlink r:id="rId4">
+        <w:r>
+          <w:rPr>
+            <w:rStyle w:val="InternetLink"/>
+          </w:rPr>
+          <w:t>http://stackoverflow.com/questions/17132452/java-check-if-jtextfield-is-empty-or-not</w:t>
+        </w:r>
+      </w:hyperlink>
+    </w:p>
+    <w:p>
+      <w:pPr>
+        <w:pStyle w:val="Normal"/>
+        <w:rPr/>
+      </w:pPr>
+      <w:r>
+        <w:rPr/>
+      </w:r>
+    </w:p>
+    <w:p>
+      <w:pPr>
+        <w:pStyle w:val="Normal"/>
+        <w:rPr/>
+      </w:pPr>
+      <w:r>
+        <w:rPr/>
+        <w:t>Detectar si la tecla enter fue presionada en JtextField. Recuperado de: http://stackoverflow.com/questions/4419667/detect-enter-press-in-jtextfield</w:t>
       </w:r>
     </w:p>
     <w:sectPr>

</xml_diff>